<commit_message>
Improve support for border style
</commit_message>
<xml_diff>
--- a/samples/TestTableSpan.docx
+++ b/samples/TestTableSpan.docx
@@ -431,6 +431,9 @@
     <w:p/>
     <w:p>
       <w:r>
+        <w:t xml:space="preserve">Col + </w:t>
+      </w:r>
+      <w:r>
         <w:t>Row Span</w:t>
       </w:r>
     </w:p>
@@ -457,6 +460,10 @@
         <w:tc>
           <w:tcPr>
             <w:tcW w:w="3110" w:type="dxa"/>
+            <w:tcBorders>
+              <w:top w:val="nil"/>
+              <w:bottom w:val="single" w:sz="48" w:space="0" w:color="124F1A" w:themeColor="accent3" w:themeShade="BF"/>
+            </w:tcBorders>
             <w:shd w:val="clear" w:color="auto" w:fill="F2CEED" w:themeFill="accent5" w:themeFillTint="33"/>
             <w:vAlign w:val="center"/>
           </w:tcPr>
@@ -469,6 +476,10 @@
         <w:tc>
           <w:tcPr>
             <w:tcW w:w="3110" w:type="dxa"/>
+            <w:tcBorders>
+              <w:top w:val="nil"/>
+              <w:bottom w:val="single" w:sz="48" w:space="0" w:color="124F1A" w:themeColor="accent3" w:themeShade="BF"/>
+            </w:tcBorders>
             <w:shd w:val="clear" w:color="auto" w:fill="F2CEED" w:themeFill="accent5" w:themeFillTint="33"/>
             <w:vAlign w:val="center"/>
           </w:tcPr>
@@ -481,6 +492,10 @@
         <w:tc>
           <w:tcPr>
             <w:tcW w:w="3110" w:type="dxa"/>
+            <w:tcBorders>
+              <w:top w:val="nil"/>
+              <w:bottom w:val="single" w:sz="48" w:space="0" w:color="124F1A" w:themeColor="accent3" w:themeShade="BF"/>
+            </w:tcBorders>
             <w:shd w:val="clear" w:color="auto" w:fill="F2CEED" w:themeFill="accent5" w:themeFillTint="33"/>
             <w:vAlign w:val="center"/>
           </w:tcPr>
@@ -495,6 +510,10 @@
         <w:tc>
           <w:tcPr>
             <w:tcW w:w="3110" w:type="dxa"/>
+            <w:tcBorders>
+              <w:top w:val="single" w:sz="48" w:space="0" w:color="124F1A" w:themeColor="accent3" w:themeShade="BF"/>
+              <w:bottom w:val="single" w:sz="48" w:space="0" w:color="156082" w:themeColor="accent1"/>
+            </w:tcBorders>
             <w:shd w:val="clear" w:color="auto" w:fill="F2CEED" w:themeFill="accent5" w:themeFillTint="33"/>
             <w:vAlign w:val="center"/>
           </w:tcPr>
@@ -509,24 +528,15 @@
             <w:tcW w:w="6220" w:type="dxa"/>
             <w:gridSpan w:val="2"/>
             <w:vMerge w:val="restart"/>
+            <w:tcBorders>
+              <w:top w:val="single" w:sz="48" w:space="0" w:color="124F1A" w:themeColor="accent3" w:themeShade="BF"/>
+            </w:tcBorders>
             <w:shd w:val="clear" w:color="auto" w:fill="E59EDC" w:themeFill="accent5" w:themeFillTint="66"/>
             <w:vAlign w:val="center"/>
           </w:tcPr>
           <w:p>
             <w:r>
-              <w:t>2,2 + 3,2</w:t>
-            </w:r>
-            <w:r>
-              <w:t xml:space="preserve"> + </w:t>
-            </w:r>
-            <w:r>
-              <w:t>2,3</w:t>
-            </w:r>
-            <w:r>
-              <w:t xml:space="preserve"> + </w:t>
-            </w:r>
-            <w:r>
-              <w:t>3,3</w:t>
+              <w:t>2,2 + 3,2 + 2,3 + 3,3</w:t>
             </w:r>
           </w:p>
         </w:tc>
@@ -535,6 +545,9 @@
         <w:tc>
           <w:tcPr>
             <w:tcW w:w="3110" w:type="dxa"/>
+            <w:tcBorders>
+              <w:top w:val="single" w:sz="48" w:space="0" w:color="156082" w:themeColor="accent1"/>
+            </w:tcBorders>
             <w:shd w:val="clear" w:color="auto" w:fill="F2CEED" w:themeFill="accent5" w:themeFillTint="33"/>
             <w:vAlign w:val="center"/>
           </w:tcPr>

</xml_diff>